<commit_message>
Made changes to diagrams Signed-off-by: LukasGilgen <LukasJan.Gilgen@stud.bbbaden.ch>
</commit_message>
<xml_diff>
--- a/Dokumentation/User-Stories/Anforderungen_Roulette.docx
+++ b/Dokumentation/User-Stories/Anforderungen_Roulette.docx
@@ -1,6 +1,6 @@
 
 <file path=word/document.xml><?xml version="1.0" encoding="utf-8"?>
-<w:document xmlns:wpc="http://schemas.microsoft.com/office/word/2010/wordprocessingCanvas" xmlns:cx="http://schemas.microsoft.com/office/drawing/2014/chartex" xmlns:cx1="http://schemas.microsoft.com/office/drawing/2015/9/8/chartex" xmlns:cx2="http://schemas.microsoft.com/office/drawing/2015/10/21/chartex" xmlns:cx3="http://schemas.microsoft.com/office/drawing/2016/5/9/chartex" xmlns:cx4="http://schemas.microsoft.com/office/drawing/2016/5/10/chartex" xmlns:cx5="http://schemas.microsoft.com/office/drawing/2016/5/11/chartex" xmlns:mc="http://schemas.openxmlformats.org/markup-compatibility/2006" xmlns:o="urn:schemas-microsoft-com:office:office" xmlns:r="http://schemas.openxmlformats.org/officeDocument/2006/relationships" xmlns:m="http://schemas.openxmlformats.org/officeDocument/2006/math" xmlns:v="urn:schemas-microsoft-com:vml" xmlns:wp14="http://schemas.microsoft.com/office/word/2010/wordprocessingDrawing" xmlns:wp="http://schemas.openxmlformats.org/drawingml/2006/wordprocessingDrawing" xmlns:w10="urn:schemas-microsoft-com:office:word" xmlns:w="http://schemas.openxmlformats.org/wordprocessingml/2006/main" xmlns:w14="http://schemas.microsoft.com/office/word/2010/wordml" xmlns:w15="http://schemas.microsoft.com/office/word/2012/wordml" xmlns:w16se="http://schemas.microsoft.com/office/word/2015/wordml/symex" xmlns:wpg="http://schemas.microsoft.com/office/word/2010/wordprocessingGroup" xmlns:wpi="http://schemas.microsoft.com/office/word/2010/wordprocessingInk" xmlns:wne="http://schemas.microsoft.com/office/word/2006/wordml" xmlns:wps="http://schemas.microsoft.com/office/word/2010/wordprocessingShape" mc:Ignorable="w14 w15 w16se wp14">
+<w:document xmlns:wpc="http://schemas.microsoft.com/office/word/2010/wordprocessingCanvas" xmlns:cx="http://schemas.microsoft.com/office/drawing/2014/chartex" xmlns:cx1="http://schemas.microsoft.com/office/drawing/2015/9/8/chartex" xmlns:cx2="http://schemas.microsoft.com/office/drawing/2015/10/21/chartex" xmlns:cx3="http://schemas.microsoft.com/office/drawing/2016/5/9/chartex" xmlns:cx4="http://schemas.microsoft.com/office/drawing/2016/5/10/chartex" xmlns:cx5="http://schemas.microsoft.com/office/drawing/2016/5/11/chartex" xmlns:cx6="http://schemas.microsoft.com/office/drawing/2016/5/12/chartex" xmlns:cx7="http://schemas.microsoft.com/office/drawing/2016/5/13/chartex" xmlns:cx8="http://schemas.microsoft.com/office/drawing/2016/5/14/chartex" xmlns:mc="http://schemas.openxmlformats.org/markup-compatibility/2006" xmlns:aink="http://schemas.microsoft.com/office/drawing/2016/ink" xmlns:am3d="http://schemas.microsoft.com/office/drawing/2017/model3d" xmlns:o="urn:schemas-microsoft-com:office:office" xmlns:r="http://schemas.openxmlformats.org/officeDocument/2006/relationships" xmlns:m="http://schemas.openxmlformats.org/officeDocument/2006/math" xmlns:v="urn:schemas-microsoft-com:vml" xmlns:wp14="http://schemas.microsoft.com/office/word/2010/wordprocessingDrawing" xmlns:wp="http://schemas.openxmlformats.org/drawingml/2006/wordprocessingDrawing" xmlns:w10="urn:schemas-microsoft-com:office:word" xmlns:w="http://schemas.openxmlformats.org/wordprocessingml/2006/main" xmlns:w14="http://schemas.microsoft.com/office/word/2010/wordml" xmlns:w15="http://schemas.microsoft.com/office/word/2012/wordml" xmlns:w16cid="http://schemas.microsoft.com/office/word/2016/wordml/cid" xmlns:w16se="http://schemas.microsoft.com/office/word/2015/wordml/symex" xmlns:wpg="http://schemas.microsoft.com/office/word/2010/wordprocessingGroup" xmlns:wpi="http://schemas.microsoft.com/office/word/2010/wordprocessingInk" xmlns:wne="http://schemas.microsoft.com/office/word/2006/wordml" xmlns:wps="http://schemas.microsoft.com/office/word/2010/wordprocessingShape" mc:Ignorable="w14 w15 w16se w16cid wp14">
   <w:body>
     <w:p>
       <w:pPr>
@@ -642,26 +642,15 @@
         </w:numPr>
       </w:pPr>
       <w:r>
-        <w:t xml:space="preserve">Einsatz auf eine einzelne Zahl (Straight </w:t>
+        <w:t xml:space="preserve">Einsatz auf eine einzelne Zahl (Straight Up </w:t>
       </w:r>
       <w:proofErr w:type="spellStart"/>
       <w:r>
-        <w:t>Up</w:t>
+        <w:t>Bets</w:t>
       </w:r>
       <w:proofErr w:type="spellEnd"/>
       <w:r>
-        <w:t xml:space="preserve"> </w:t>
-      </w:r>
-      <w:proofErr w:type="spellStart"/>
-      <w:r>
-        <w:t>Bets</w:t>
-      </w:r>
-      <w:proofErr w:type="spellEnd"/>
-      <w:r>
-        <w:t xml:space="preserve">): </w:t>
-      </w:r>
-      <w:r>
-        <w:t>Die Auszahlung liegt hier bei 35:1</w:t>
+        <w:t>): Die Auszahlung liegt hier bei 35:1</w:t>
       </w:r>
       <w:r>
         <w:t>.</w:t>
@@ -684,13 +673,7 @@
       </w:r>
       <w:proofErr w:type="spellEnd"/>
       <w:r>
-        <w:t xml:space="preserve">): </w:t>
-      </w:r>
-      <w:r>
-        <w:t>Die Gewinnauszahlung beträgt 17:1</w:t>
-      </w:r>
-      <w:r>
-        <w:t>.</w:t>
+        <w:t>): Die Gewinnauszahlung beträgt 17:1.</w:t>
       </w:r>
     </w:p>
     <w:p>
@@ -710,13 +693,7 @@
       </w:r>
       <w:proofErr w:type="spellEnd"/>
       <w:r>
-        <w:t xml:space="preserve">): </w:t>
-      </w:r>
-      <w:r>
-        <w:t>Die Gewinnauszahlung beträgt 11 zu 1</w:t>
-      </w:r>
-      <w:r>
-        <w:t>.</w:t>
+        <w:t>): Die Gewinnauszahlung beträgt 11 zu 1.</w:t>
       </w:r>
     </w:p>
     <w:p>
@@ -736,11 +713,10 @@
       </w:r>
       <w:proofErr w:type="spellEnd"/>
       <w:r>
-        <w:t xml:space="preserve">): </w:t>
-      </w:r>
-      <w:r>
-        <w:t>Die Gewinnauszahlung beträgt 8:1</w:t>
-      </w:r>
+        <w:t>): Die Gewinnauszahlung beträgt 8:1</w:t>
+      </w:r>
+      <w:bookmarkStart w:id="0" w:name="_GoBack"/>
+      <w:bookmarkEnd w:id="0"/>
       <w:r>
         <w:t>.</w:t>
       </w:r>
@@ -754,11 +730,11 @@
         </w:numPr>
       </w:pPr>
       <w:r>
-        <w:t xml:space="preserve">Einsatz auf fünf Zahlen ( </w:t>
+        <w:t xml:space="preserve">Einsatz auf fünf Zahlen ( Five </w:t>
       </w:r>
       <w:proofErr w:type="spellStart"/>
       <w:r>
-        <w:t>Five</w:t>
+        <w:t>Number</w:t>
       </w:r>
       <w:proofErr w:type="spellEnd"/>
       <w:r>
@@ -766,25 +742,11 @@
       </w:r>
       <w:proofErr w:type="spellStart"/>
       <w:r>
-        <w:t>Number</w:t>
+        <w:t>Bets</w:t>
       </w:r>
       <w:proofErr w:type="spellEnd"/>
       <w:r>
-        <w:t xml:space="preserve"> </w:t>
-      </w:r>
-      <w:proofErr w:type="spellStart"/>
-      <w:r>
-        <w:t>Bets</w:t>
-      </w:r>
-      <w:proofErr w:type="spellEnd"/>
-      <w:r>
-        <w:t>): W</w:t>
-      </w:r>
-      <w:r>
-        <w:t>ird das mit 6:1 ausgezahlt</w:t>
-      </w:r>
-      <w:r>
-        <w:t>.</w:t>
+        <w:t>): Wird das mit 6:1 ausgezahlt.</w:t>
       </w:r>
     </w:p>
     <w:p>
@@ -800,25 +762,11 @@
       </w:r>
       <w:proofErr w:type="spellStart"/>
       <w:r>
-        <w:t>Schw</w:t>
-      </w:r>
-      <w:bookmarkStart w:id="0" w:name="_GoBack"/>
-      <w:bookmarkEnd w:id="0"/>
-      <w:r>
-        <w:t>arz</w:t>
+        <w:t>Schwarz</w:t>
       </w:r>
       <w:proofErr w:type="spellEnd"/>
       <w:r>
-        <w:t xml:space="preserve">: </w:t>
-      </w:r>
-      <w:r>
-        <w:t>W</w:t>
-      </w:r>
-      <w:r>
-        <w:t>ird das mit 1</w:t>
-      </w:r>
-      <w:r>
-        <w:t>:1 ausgezahlt.</w:t>
+        <w:t>: Wird das mit 1:1 ausgezahlt.</w:t>
       </w:r>
     </w:p>
     <w:p>
@@ -830,16 +778,7 @@
         </w:numPr>
       </w:pPr>
       <w:r>
-        <w:t xml:space="preserve">Ungerade oder Gerade: </w:t>
-      </w:r>
-      <w:r>
-        <w:t>W</w:t>
-      </w:r>
-      <w:r>
-        <w:t>ird das mit 1</w:t>
-      </w:r>
-      <w:r>
-        <w:t>:1 ausgezahlt.</w:t>
+        <w:t>Ungerade oder Gerade: Wird das mit 1:1 ausgezahlt.</w:t>
       </w:r>
     </w:p>
     <w:p>
@@ -851,10 +790,7 @@
         </w:numPr>
       </w:pPr>
       <w:r>
-        <w:t xml:space="preserve">Niedrig oder Hoch: </w:t>
-      </w:r>
-      <w:r>
-        <w:t>Im Gewinnfall wird Ihnen der gleiche Betrag ausgezahlt.</w:t>
+        <w:t>Niedrig oder Hoch: Im Gewinnfall wird Ihnen der gleiche Betrag ausgezahlt.</w:t>
       </w:r>
     </w:p>
     <w:p>
@@ -866,16 +802,7 @@
         </w:numPr>
       </w:pPr>
       <w:r>
-        <w:t xml:space="preserve">Spalten: </w:t>
-      </w:r>
-      <w:r>
-        <w:t>W</w:t>
-      </w:r>
-      <w:r>
-        <w:t>ird das mit 2</w:t>
-      </w:r>
-      <w:r>
-        <w:t>:1 ausgezahlt.</w:t>
+        <w:t>Spalten: Wird das mit 2:1 ausgezahlt.</w:t>
       </w:r>
     </w:p>
     <w:p>
@@ -887,13 +814,7 @@
         </w:numPr>
       </w:pPr>
       <w:r>
-        <w:t xml:space="preserve">Dutzend: </w:t>
-      </w:r>
-      <w:r>
-        <w:t>Im Gewinnfall wird der doppelte Einsatz ausgezahlt</w:t>
-      </w:r>
-      <w:r>
-        <w:t>.</w:t>
+        <w:t>Dutzend: Im Gewinnfall wird der doppelte Einsatz ausgezahlt.</w:t>
       </w:r>
     </w:p>
     <w:p>
@@ -1041,6 +962,23 @@
       <w:pPr>
         <w:widowControl/>
         <w:spacing w:before="60" w:after="60"/>
+      </w:pPr>
+    </w:p>
+    <w:p>
+      <w:pPr>
+        <w:widowControl/>
+        <w:spacing w:before="60" w:after="60"/>
+      </w:pPr>
+    </w:p>
+    <w:p>
+      <w:pPr>
+        <w:widowControl/>
+        <w:spacing w:before="60" w:after="60"/>
+        <w:rPr>
+          <w:rFonts w:ascii="Brush Script MT" w:hAnsi="Brush Script MT"/>
+          <w:sz w:val="56"/>
+          <w:szCs w:val="56"/>
+        </w:rPr>
       </w:pPr>
     </w:p>
     <w:sectPr>
@@ -1058,7 +996,7 @@
 </file>
 
 <file path=word/endnotes.xml><?xml version="1.0" encoding="utf-8"?>
-<w:endnotes xmlns:wpc="http://schemas.microsoft.com/office/word/2010/wordprocessingCanvas" xmlns:cx="http://schemas.microsoft.com/office/drawing/2014/chartex" xmlns:cx1="http://schemas.microsoft.com/office/drawing/2015/9/8/chartex" xmlns:cx2="http://schemas.microsoft.com/office/drawing/2015/10/21/chartex" xmlns:cx3="http://schemas.microsoft.com/office/drawing/2016/5/9/chartex" xmlns:cx4="http://schemas.microsoft.com/office/drawing/2016/5/10/chartex" xmlns:cx5="http://schemas.microsoft.com/office/drawing/2016/5/11/chartex" xmlns:mc="http://schemas.openxmlformats.org/markup-compatibility/2006" xmlns:o="urn:schemas-microsoft-com:office:office" xmlns:r="http://schemas.openxmlformats.org/officeDocument/2006/relationships" xmlns:m="http://schemas.openxmlformats.org/officeDocument/2006/math" xmlns:v="urn:schemas-microsoft-com:vml" xmlns:wp14="http://schemas.microsoft.com/office/word/2010/wordprocessingDrawing" xmlns:wp="http://schemas.openxmlformats.org/drawingml/2006/wordprocessingDrawing" xmlns:w10="urn:schemas-microsoft-com:office:word" xmlns:w="http://schemas.openxmlformats.org/wordprocessingml/2006/main" xmlns:w14="http://schemas.microsoft.com/office/word/2010/wordml" xmlns:w15="http://schemas.microsoft.com/office/word/2012/wordml" xmlns:w16se="http://schemas.microsoft.com/office/word/2015/wordml/symex" xmlns:wpg="http://schemas.microsoft.com/office/word/2010/wordprocessingGroup" xmlns:wpi="http://schemas.microsoft.com/office/word/2010/wordprocessingInk" xmlns:wne="http://schemas.microsoft.com/office/word/2006/wordml" xmlns:wps="http://schemas.microsoft.com/office/word/2010/wordprocessingShape" mc:Ignorable="w14 w15 w16se wp14">
+<w:endnotes xmlns:wpc="http://schemas.microsoft.com/office/word/2010/wordprocessingCanvas" xmlns:cx="http://schemas.microsoft.com/office/drawing/2014/chartex" xmlns:cx1="http://schemas.microsoft.com/office/drawing/2015/9/8/chartex" xmlns:cx2="http://schemas.microsoft.com/office/drawing/2015/10/21/chartex" xmlns:cx3="http://schemas.microsoft.com/office/drawing/2016/5/9/chartex" xmlns:cx4="http://schemas.microsoft.com/office/drawing/2016/5/10/chartex" xmlns:cx5="http://schemas.microsoft.com/office/drawing/2016/5/11/chartex" xmlns:cx6="http://schemas.microsoft.com/office/drawing/2016/5/12/chartex" xmlns:cx7="http://schemas.microsoft.com/office/drawing/2016/5/13/chartex" xmlns:cx8="http://schemas.microsoft.com/office/drawing/2016/5/14/chartex" xmlns:mc="http://schemas.openxmlformats.org/markup-compatibility/2006" xmlns:aink="http://schemas.microsoft.com/office/drawing/2016/ink" xmlns:am3d="http://schemas.microsoft.com/office/drawing/2017/model3d" xmlns:o="urn:schemas-microsoft-com:office:office" xmlns:r="http://schemas.openxmlformats.org/officeDocument/2006/relationships" xmlns:m="http://schemas.openxmlformats.org/officeDocument/2006/math" xmlns:v="urn:schemas-microsoft-com:vml" xmlns:wp14="http://schemas.microsoft.com/office/word/2010/wordprocessingDrawing" xmlns:wp="http://schemas.openxmlformats.org/drawingml/2006/wordprocessingDrawing" xmlns:w10="urn:schemas-microsoft-com:office:word" xmlns:w="http://schemas.openxmlformats.org/wordprocessingml/2006/main" xmlns:w14="http://schemas.microsoft.com/office/word/2010/wordml" xmlns:w15="http://schemas.microsoft.com/office/word/2012/wordml" xmlns:w16cid="http://schemas.microsoft.com/office/word/2016/wordml/cid" xmlns:w16se="http://schemas.microsoft.com/office/word/2015/wordml/symex" xmlns:wpg="http://schemas.microsoft.com/office/word/2010/wordprocessingGroup" xmlns:wpi="http://schemas.microsoft.com/office/word/2010/wordprocessingInk" xmlns:wne="http://schemas.microsoft.com/office/word/2006/wordml" xmlns:wps="http://schemas.microsoft.com/office/word/2010/wordprocessingShape" mc:Ignorable="w14 w15 w16se w16cid wp14">
   <w:endnote w:type="separator" w:id="-1">
     <w:p>
       <w:r>
@@ -1077,7 +1015,7 @@
 </file>
 
 <file path=word/footer1.xml><?xml version="1.0" encoding="utf-8"?>
-<w:ftr xmlns:wpc="http://schemas.microsoft.com/office/word/2010/wordprocessingCanvas" xmlns:cx="http://schemas.microsoft.com/office/drawing/2014/chartex" xmlns:cx1="http://schemas.microsoft.com/office/drawing/2015/9/8/chartex" xmlns:cx2="http://schemas.microsoft.com/office/drawing/2015/10/21/chartex" xmlns:cx3="http://schemas.microsoft.com/office/drawing/2016/5/9/chartex" xmlns:cx4="http://schemas.microsoft.com/office/drawing/2016/5/10/chartex" xmlns:cx5="http://schemas.microsoft.com/office/drawing/2016/5/11/chartex" xmlns:mc="http://schemas.openxmlformats.org/markup-compatibility/2006" xmlns:o="urn:schemas-microsoft-com:office:office" xmlns:r="http://schemas.openxmlformats.org/officeDocument/2006/relationships" xmlns:m="http://schemas.openxmlformats.org/officeDocument/2006/math" xmlns:v="urn:schemas-microsoft-com:vml" xmlns:wp14="http://schemas.microsoft.com/office/word/2010/wordprocessingDrawing" xmlns:wp="http://schemas.openxmlformats.org/drawingml/2006/wordprocessingDrawing" xmlns:w10="urn:schemas-microsoft-com:office:word" xmlns:w="http://schemas.openxmlformats.org/wordprocessingml/2006/main" xmlns:w14="http://schemas.microsoft.com/office/word/2010/wordml" xmlns:w15="http://schemas.microsoft.com/office/word/2012/wordml" xmlns:w16se="http://schemas.microsoft.com/office/word/2015/wordml/symex" xmlns:wpg="http://schemas.microsoft.com/office/word/2010/wordprocessingGroup" xmlns:wpi="http://schemas.microsoft.com/office/word/2010/wordprocessingInk" xmlns:wne="http://schemas.microsoft.com/office/word/2006/wordml" xmlns:wps="http://schemas.microsoft.com/office/word/2010/wordprocessingShape" mc:Ignorable="w14 w15 w16se wp14">
+<w:ftr xmlns:wpc="http://schemas.microsoft.com/office/word/2010/wordprocessingCanvas" xmlns:cx="http://schemas.microsoft.com/office/drawing/2014/chartex" xmlns:cx1="http://schemas.microsoft.com/office/drawing/2015/9/8/chartex" xmlns:cx2="http://schemas.microsoft.com/office/drawing/2015/10/21/chartex" xmlns:cx3="http://schemas.microsoft.com/office/drawing/2016/5/9/chartex" xmlns:cx4="http://schemas.microsoft.com/office/drawing/2016/5/10/chartex" xmlns:cx5="http://schemas.microsoft.com/office/drawing/2016/5/11/chartex" xmlns:cx6="http://schemas.microsoft.com/office/drawing/2016/5/12/chartex" xmlns:cx7="http://schemas.microsoft.com/office/drawing/2016/5/13/chartex" xmlns:cx8="http://schemas.microsoft.com/office/drawing/2016/5/14/chartex" xmlns:mc="http://schemas.openxmlformats.org/markup-compatibility/2006" xmlns:aink="http://schemas.microsoft.com/office/drawing/2016/ink" xmlns:am3d="http://schemas.microsoft.com/office/drawing/2017/model3d" xmlns:o="urn:schemas-microsoft-com:office:office" xmlns:r="http://schemas.openxmlformats.org/officeDocument/2006/relationships" xmlns:m="http://schemas.openxmlformats.org/officeDocument/2006/math" xmlns:v="urn:schemas-microsoft-com:vml" xmlns:wp14="http://schemas.microsoft.com/office/word/2010/wordprocessingDrawing" xmlns:wp="http://schemas.openxmlformats.org/drawingml/2006/wordprocessingDrawing" xmlns:w10="urn:schemas-microsoft-com:office:word" xmlns:w="http://schemas.openxmlformats.org/wordprocessingml/2006/main" xmlns:w14="http://schemas.microsoft.com/office/word/2010/wordml" xmlns:w15="http://schemas.microsoft.com/office/word/2012/wordml" xmlns:w16cid="http://schemas.microsoft.com/office/word/2016/wordml/cid" xmlns:w16se="http://schemas.microsoft.com/office/word/2015/wordml/symex" xmlns:wpg="http://schemas.microsoft.com/office/word/2010/wordprocessingGroup" xmlns:wpi="http://schemas.microsoft.com/office/word/2010/wordprocessingInk" xmlns:wne="http://schemas.microsoft.com/office/word/2006/wordml" xmlns:wps="http://schemas.microsoft.com/office/word/2010/wordprocessingShape" mc:Ignorable="w14 w15 w16se w16cid wp14">
   <w:p>
     <w:pPr>
       <w:pStyle w:val="Fuzeile"/>
@@ -1229,7 +1167,7 @@
 </file>
 
 <file path=word/footnotes.xml><?xml version="1.0" encoding="utf-8"?>
-<w:footnotes xmlns:wpc="http://schemas.microsoft.com/office/word/2010/wordprocessingCanvas" xmlns:cx="http://schemas.microsoft.com/office/drawing/2014/chartex" xmlns:cx1="http://schemas.microsoft.com/office/drawing/2015/9/8/chartex" xmlns:cx2="http://schemas.microsoft.com/office/drawing/2015/10/21/chartex" xmlns:cx3="http://schemas.microsoft.com/office/drawing/2016/5/9/chartex" xmlns:cx4="http://schemas.microsoft.com/office/drawing/2016/5/10/chartex" xmlns:cx5="http://schemas.microsoft.com/office/drawing/2016/5/11/chartex" xmlns:mc="http://schemas.openxmlformats.org/markup-compatibility/2006" xmlns:o="urn:schemas-microsoft-com:office:office" xmlns:r="http://schemas.openxmlformats.org/officeDocument/2006/relationships" xmlns:m="http://schemas.openxmlformats.org/officeDocument/2006/math" xmlns:v="urn:schemas-microsoft-com:vml" xmlns:wp14="http://schemas.microsoft.com/office/word/2010/wordprocessingDrawing" xmlns:wp="http://schemas.openxmlformats.org/drawingml/2006/wordprocessingDrawing" xmlns:w10="urn:schemas-microsoft-com:office:word" xmlns:w="http://schemas.openxmlformats.org/wordprocessingml/2006/main" xmlns:w14="http://schemas.microsoft.com/office/word/2010/wordml" xmlns:w15="http://schemas.microsoft.com/office/word/2012/wordml" xmlns:w16se="http://schemas.microsoft.com/office/word/2015/wordml/symex" xmlns:wpg="http://schemas.microsoft.com/office/word/2010/wordprocessingGroup" xmlns:wpi="http://schemas.microsoft.com/office/word/2010/wordprocessingInk" xmlns:wne="http://schemas.microsoft.com/office/word/2006/wordml" xmlns:wps="http://schemas.microsoft.com/office/word/2010/wordprocessingShape" mc:Ignorable="w14 w15 w16se wp14">
+<w:footnotes xmlns:wpc="http://schemas.microsoft.com/office/word/2010/wordprocessingCanvas" xmlns:cx="http://schemas.microsoft.com/office/drawing/2014/chartex" xmlns:cx1="http://schemas.microsoft.com/office/drawing/2015/9/8/chartex" xmlns:cx2="http://schemas.microsoft.com/office/drawing/2015/10/21/chartex" xmlns:cx3="http://schemas.microsoft.com/office/drawing/2016/5/9/chartex" xmlns:cx4="http://schemas.microsoft.com/office/drawing/2016/5/10/chartex" xmlns:cx5="http://schemas.microsoft.com/office/drawing/2016/5/11/chartex" xmlns:cx6="http://schemas.microsoft.com/office/drawing/2016/5/12/chartex" xmlns:cx7="http://schemas.microsoft.com/office/drawing/2016/5/13/chartex" xmlns:cx8="http://schemas.microsoft.com/office/drawing/2016/5/14/chartex" xmlns:mc="http://schemas.openxmlformats.org/markup-compatibility/2006" xmlns:aink="http://schemas.microsoft.com/office/drawing/2016/ink" xmlns:am3d="http://schemas.microsoft.com/office/drawing/2017/model3d" xmlns:o="urn:schemas-microsoft-com:office:office" xmlns:r="http://schemas.openxmlformats.org/officeDocument/2006/relationships" xmlns:m="http://schemas.openxmlformats.org/officeDocument/2006/math" xmlns:v="urn:schemas-microsoft-com:vml" xmlns:wp14="http://schemas.microsoft.com/office/word/2010/wordprocessingDrawing" xmlns:wp="http://schemas.openxmlformats.org/drawingml/2006/wordprocessingDrawing" xmlns:w10="urn:schemas-microsoft-com:office:word" xmlns:w="http://schemas.openxmlformats.org/wordprocessingml/2006/main" xmlns:w14="http://schemas.microsoft.com/office/word/2010/wordml" xmlns:w15="http://schemas.microsoft.com/office/word/2012/wordml" xmlns:w16cid="http://schemas.microsoft.com/office/word/2016/wordml/cid" xmlns:w16se="http://schemas.microsoft.com/office/word/2015/wordml/symex" xmlns:wpg="http://schemas.microsoft.com/office/word/2010/wordprocessingGroup" xmlns:wpi="http://schemas.microsoft.com/office/word/2010/wordprocessingInk" xmlns:wne="http://schemas.microsoft.com/office/word/2006/wordml" xmlns:wps="http://schemas.microsoft.com/office/word/2010/wordprocessingShape" mc:Ignorable="w14 w15 w16se w16cid wp14">
   <w:footnote w:type="separator" w:id="-1">
     <w:p>
       <w:r>
@@ -1248,7 +1186,7 @@
 </file>
 
 <file path=word/header1.xml><?xml version="1.0" encoding="utf-8"?>
-<w:hdr xmlns:wpc="http://schemas.microsoft.com/office/word/2010/wordprocessingCanvas" xmlns:cx="http://schemas.microsoft.com/office/drawing/2014/chartex" xmlns:cx1="http://schemas.microsoft.com/office/drawing/2015/9/8/chartex" xmlns:cx2="http://schemas.microsoft.com/office/drawing/2015/10/21/chartex" xmlns:cx3="http://schemas.microsoft.com/office/drawing/2016/5/9/chartex" xmlns:cx4="http://schemas.microsoft.com/office/drawing/2016/5/10/chartex" xmlns:cx5="http://schemas.microsoft.com/office/drawing/2016/5/11/chartex" xmlns:mc="http://schemas.openxmlformats.org/markup-compatibility/2006" xmlns:o="urn:schemas-microsoft-com:office:office" xmlns:r="http://schemas.openxmlformats.org/officeDocument/2006/relationships" xmlns:m="http://schemas.openxmlformats.org/officeDocument/2006/math" xmlns:v="urn:schemas-microsoft-com:vml" xmlns:wp14="http://schemas.microsoft.com/office/word/2010/wordprocessingDrawing" xmlns:wp="http://schemas.openxmlformats.org/drawingml/2006/wordprocessingDrawing" xmlns:w10="urn:schemas-microsoft-com:office:word" xmlns:w="http://schemas.openxmlformats.org/wordprocessingml/2006/main" xmlns:w14="http://schemas.microsoft.com/office/word/2010/wordml" xmlns:w15="http://schemas.microsoft.com/office/word/2012/wordml" xmlns:w16se="http://schemas.microsoft.com/office/word/2015/wordml/symex" xmlns:wpg="http://schemas.microsoft.com/office/word/2010/wordprocessingGroup" xmlns:wpi="http://schemas.microsoft.com/office/word/2010/wordprocessingInk" xmlns:wne="http://schemas.microsoft.com/office/word/2006/wordml" xmlns:wps="http://schemas.microsoft.com/office/word/2010/wordprocessingShape" mc:Ignorable="w14 w15 w16se wp14">
+<w:hdr xmlns:wpc="http://schemas.microsoft.com/office/word/2010/wordprocessingCanvas" xmlns:cx="http://schemas.microsoft.com/office/drawing/2014/chartex" xmlns:cx1="http://schemas.microsoft.com/office/drawing/2015/9/8/chartex" xmlns:cx2="http://schemas.microsoft.com/office/drawing/2015/10/21/chartex" xmlns:cx3="http://schemas.microsoft.com/office/drawing/2016/5/9/chartex" xmlns:cx4="http://schemas.microsoft.com/office/drawing/2016/5/10/chartex" xmlns:cx5="http://schemas.microsoft.com/office/drawing/2016/5/11/chartex" xmlns:cx6="http://schemas.microsoft.com/office/drawing/2016/5/12/chartex" xmlns:cx7="http://schemas.microsoft.com/office/drawing/2016/5/13/chartex" xmlns:cx8="http://schemas.microsoft.com/office/drawing/2016/5/14/chartex" xmlns:mc="http://schemas.openxmlformats.org/markup-compatibility/2006" xmlns:aink="http://schemas.microsoft.com/office/drawing/2016/ink" xmlns:am3d="http://schemas.microsoft.com/office/drawing/2017/model3d" xmlns:o="urn:schemas-microsoft-com:office:office" xmlns:r="http://schemas.openxmlformats.org/officeDocument/2006/relationships" xmlns:m="http://schemas.openxmlformats.org/officeDocument/2006/math" xmlns:v="urn:schemas-microsoft-com:vml" xmlns:wp14="http://schemas.microsoft.com/office/word/2010/wordprocessingDrawing" xmlns:wp="http://schemas.openxmlformats.org/drawingml/2006/wordprocessingDrawing" xmlns:w10="urn:schemas-microsoft-com:office:word" xmlns:w="http://schemas.openxmlformats.org/wordprocessingml/2006/main" xmlns:w14="http://schemas.microsoft.com/office/word/2010/wordml" xmlns:w15="http://schemas.microsoft.com/office/word/2012/wordml" xmlns:w16cid="http://schemas.microsoft.com/office/word/2016/wordml/cid" xmlns:w16se="http://schemas.microsoft.com/office/word/2015/wordml/symex" xmlns:wpg="http://schemas.microsoft.com/office/word/2010/wordprocessingGroup" xmlns:wpi="http://schemas.microsoft.com/office/word/2010/wordprocessingInk" xmlns:wne="http://schemas.microsoft.com/office/word/2006/wordml" xmlns:wps="http://schemas.microsoft.com/office/word/2010/wordprocessingShape" mc:Ignorable="w14 w15 w16se w16cid wp14">
   <w:p>
     <w:pPr>
       <w:pStyle w:val="Kopfzeile"/>
@@ -1324,7 +1262,7 @@
 </file>
 
 <file path=word/numbering.xml><?xml version="1.0" encoding="utf-8"?>
-<w:numbering xmlns:wpc="http://schemas.microsoft.com/office/word/2010/wordprocessingCanvas" xmlns:cx="http://schemas.microsoft.com/office/drawing/2014/chartex" xmlns:cx1="http://schemas.microsoft.com/office/drawing/2015/9/8/chartex" xmlns:cx2="http://schemas.microsoft.com/office/drawing/2015/10/21/chartex" xmlns:cx3="http://schemas.microsoft.com/office/drawing/2016/5/9/chartex" xmlns:cx4="http://schemas.microsoft.com/office/drawing/2016/5/10/chartex" xmlns:cx5="http://schemas.microsoft.com/office/drawing/2016/5/11/chartex" xmlns:mc="http://schemas.openxmlformats.org/markup-compatibility/2006" xmlns:o="urn:schemas-microsoft-com:office:office" xmlns:r="http://schemas.openxmlformats.org/officeDocument/2006/relationships" xmlns:m="http://schemas.openxmlformats.org/officeDocument/2006/math" xmlns:v="urn:schemas-microsoft-com:vml" xmlns:wp14="http://schemas.microsoft.com/office/word/2010/wordprocessingDrawing" xmlns:wp="http://schemas.openxmlformats.org/drawingml/2006/wordprocessingDrawing" xmlns:w10="urn:schemas-microsoft-com:office:word" xmlns:w="http://schemas.openxmlformats.org/wordprocessingml/2006/main" xmlns:w14="http://schemas.microsoft.com/office/word/2010/wordml" xmlns:w15="http://schemas.microsoft.com/office/word/2012/wordml" xmlns:w16se="http://schemas.microsoft.com/office/word/2015/wordml/symex" xmlns:wpg="http://schemas.microsoft.com/office/word/2010/wordprocessingGroup" xmlns:wpi="http://schemas.microsoft.com/office/word/2010/wordprocessingInk" xmlns:wne="http://schemas.microsoft.com/office/word/2006/wordml" xmlns:wps="http://schemas.microsoft.com/office/word/2010/wordprocessingShape" mc:Ignorable="w14 w15 w16se wp14">
+<w:numbering xmlns:wpc="http://schemas.microsoft.com/office/word/2010/wordprocessingCanvas" xmlns:cx="http://schemas.microsoft.com/office/drawing/2014/chartex" xmlns:cx1="http://schemas.microsoft.com/office/drawing/2015/9/8/chartex" xmlns:cx2="http://schemas.microsoft.com/office/drawing/2015/10/21/chartex" xmlns:cx3="http://schemas.microsoft.com/office/drawing/2016/5/9/chartex" xmlns:cx4="http://schemas.microsoft.com/office/drawing/2016/5/10/chartex" xmlns:cx5="http://schemas.microsoft.com/office/drawing/2016/5/11/chartex" xmlns:cx6="http://schemas.microsoft.com/office/drawing/2016/5/12/chartex" xmlns:cx7="http://schemas.microsoft.com/office/drawing/2016/5/13/chartex" xmlns:cx8="http://schemas.microsoft.com/office/drawing/2016/5/14/chartex" xmlns:mc="http://schemas.openxmlformats.org/markup-compatibility/2006" xmlns:aink="http://schemas.microsoft.com/office/drawing/2016/ink" xmlns:am3d="http://schemas.microsoft.com/office/drawing/2017/model3d" xmlns:o="urn:schemas-microsoft-com:office:office" xmlns:r="http://schemas.openxmlformats.org/officeDocument/2006/relationships" xmlns:m="http://schemas.openxmlformats.org/officeDocument/2006/math" xmlns:v="urn:schemas-microsoft-com:vml" xmlns:wp14="http://schemas.microsoft.com/office/word/2010/wordprocessingDrawing" xmlns:wp="http://schemas.openxmlformats.org/drawingml/2006/wordprocessingDrawing" xmlns:w10="urn:schemas-microsoft-com:office:word" xmlns:w="http://schemas.openxmlformats.org/wordprocessingml/2006/main" xmlns:w14="http://schemas.microsoft.com/office/word/2010/wordml" xmlns:w15="http://schemas.microsoft.com/office/word/2012/wordml" xmlns:w16cid="http://schemas.microsoft.com/office/word/2016/wordml/cid" xmlns:w16se="http://schemas.microsoft.com/office/word/2015/wordml/symex" xmlns:wpg="http://schemas.microsoft.com/office/word/2010/wordprocessingGroup" xmlns:wpi="http://schemas.microsoft.com/office/word/2010/wordprocessingInk" xmlns:wne="http://schemas.microsoft.com/office/word/2006/wordml" xmlns:wps="http://schemas.microsoft.com/office/word/2010/wordprocessingShape" mc:Ignorable="w14 w15 w16se w16cid wp14">
   <w:abstractNum w:abstractNumId="0" w15:restartNumberingAfterBreak="0">
     <w:nsid w:val="000B48F9"/>
     <w:multiLevelType w:val="hybridMultilevel"/>
@@ -3578,7 +3516,7 @@
 </file>
 
 <file path=word/styles.xml><?xml version="1.0" encoding="utf-8"?>
-<w:styles xmlns:mc="http://schemas.openxmlformats.org/markup-compatibility/2006" xmlns:r="http://schemas.openxmlformats.org/officeDocument/2006/relationships" xmlns:w="http://schemas.openxmlformats.org/wordprocessingml/2006/main" xmlns:w14="http://schemas.microsoft.com/office/word/2010/wordml" xmlns:w15="http://schemas.microsoft.com/office/word/2012/wordml" xmlns:w16se="http://schemas.microsoft.com/office/word/2015/wordml/symex" mc:Ignorable="w14 w15 w16se">
+<w:styles xmlns:mc="http://schemas.openxmlformats.org/markup-compatibility/2006" xmlns:r="http://schemas.openxmlformats.org/officeDocument/2006/relationships" xmlns:w="http://schemas.openxmlformats.org/wordprocessingml/2006/main" xmlns:w14="http://schemas.microsoft.com/office/word/2010/wordml" xmlns:w15="http://schemas.microsoft.com/office/word/2012/wordml" xmlns:w16cid="http://schemas.microsoft.com/office/word/2016/wordml/cid" xmlns:w16se="http://schemas.microsoft.com/office/word/2015/wordml/symex" mc:Ignorable="w14 w15 w16se w16cid">
   <w:docDefaults>
     <w:rPrDefault>
       <w:rPr>
@@ -3588,7 +3526,7 @@
     </w:rPrDefault>
     <w:pPrDefault/>
   </w:docDefaults>
-  <w:latentStyles w:defLockedState="0" w:defUIPriority="0" w:defSemiHidden="0" w:defUnhideWhenUsed="0" w:defQFormat="0" w:count="374">
+  <w:latentStyles w:defLockedState="0" w:defUIPriority="0" w:defSemiHidden="0" w:defUnhideWhenUsed="0" w:defQFormat="0" w:count="375">
     <w:lsdException w:name="Normal" w:qFormat="1"/>
     <w:lsdException w:name="heading 1" w:qFormat="1"/>
     <w:lsdException w:name="heading 2" w:qFormat="1"/>
@@ -3688,7 +3626,6 @@
     <w:lsdException w:name="HTML Sample" w:semiHidden="1" w:unhideWhenUsed="1"/>
     <w:lsdException w:name="HTML Typewriter" w:semiHidden="1" w:unhideWhenUsed="1"/>
     <w:lsdException w:name="HTML Variable" w:semiHidden="1" w:unhideWhenUsed="1"/>
-    <w:lsdException w:name="Normal Table" w:semiHidden="1" w:unhideWhenUsed="1"/>
     <w:lsdException w:name="annotation subject" w:semiHidden="1" w:unhideWhenUsed="1"/>
     <w:lsdException w:name="No List" w:semiHidden="1" w:unhideWhenUsed="1"/>
     <w:lsdException w:name="Outline List 1" w:semiHidden="1" w:unhideWhenUsed="1"/>
@@ -3735,9 +3672,7 @@
     <w:lsdException w:name="Table Subtle 2" w:semiHidden="1" w:unhideWhenUsed="1"/>
     <w:lsdException w:name="Table Web 1" w:semiHidden="1" w:unhideWhenUsed="1"/>
     <w:lsdException w:name="Table Web 2" w:semiHidden="1" w:unhideWhenUsed="1"/>
-    <w:lsdException w:name="Table Web 3" w:semiHidden="1" w:unhideWhenUsed="1"/>
     <w:lsdException w:name="Balloon Text" w:semiHidden="1" w:unhideWhenUsed="1"/>
-    <w:lsdException w:name="Table Theme" w:semiHidden="1" w:unhideWhenUsed="1"/>
     <w:lsdException w:name="Placeholder Text" w:semiHidden="1" w:uiPriority="99"/>
     <w:lsdException w:name="No Spacing" w:uiPriority="1" w:qFormat="1"/>
     <w:lsdException w:name="Light Shading" w:uiPriority="60"/>
@@ -3956,6 +3891,7 @@
     <w:lsdException w:name="Mention" w:semiHidden="1" w:uiPriority="99" w:unhideWhenUsed="1"/>
     <w:lsdException w:name="Smart Hyperlink" w:semiHidden="1" w:uiPriority="99" w:unhideWhenUsed="1"/>
     <w:lsdException w:name="Hashtag" w:semiHidden="1" w:uiPriority="99" w:unhideWhenUsed="1"/>
+    <w:lsdException w:name="Unresolved Mention" w:semiHidden="1" w:uiPriority="99" w:unhideWhenUsed="1"/>
   </w:latentStyles>
   <w:style w:type="paragraph" w:default="1" w:styleId="Standard">
     <w:name w:val="Normal"/>
@@ -4777,7 +4713,7 @@
 </file>
 
 <file path=customXml/itemProps1.xml><?xml version="1.0" encoding="utf-8"?>
-<ds:datastoreItem xmlns:ds="http://schemas.openxmlformats.org/officeDocument/2006/customXml" ds:itemID="{70AF47CA-F5DA-43C9-8D49-70075E6B0281}">
+<ds:datastoreItem xmlns:ds="http://schemas.openxmlformats.org/officeDocument/2006/customXml" ds:itemID="{1AD14911-44FC-4DFA-8FE1-CEE3A6ECEC01}">
   <ds:schemaRefs>
     <ds:schemaRef ds:uri="http://schemas.openxmlformats.org/officeDocument/2006/bibliography"/>
   </ds:schemaRefs>

</xml_diff>

<commit_message>
Made severe changes to Roulette and Gui of Roulette Signed-off-by: LukasGilgen <LukasJan.Gilgen@stud.bbbaden.ch>
</commit_message>
<xml_diff>
--- a/Dokumentation/User-Stories/Anforderungen_Roulette.docx
+++ b/Dokumentation/User-Stories/Anforderungen_Roulette.docx
@@ -713,12 +713,7 @@
       </w:r>
       <w:proofErr w:type="spellEnd"/>
       <w:r>
-        <w:t>): Die Gewinnauszahlung beträgt 8:1</w:t>
-      </w:r>
-      <w:bookmarkStart w:id="0" w:name="_GoBack"/>
-      <w:bookmarkEnd w:id="0"/>
-      <w:r>
-        <w:t>.</w:t>
+        <w:t>): Die Gewinnauszahlung beträgt 8:1.</w:t>
       </w:r>
     </w:p>
     <w:p>
@@ -816,6 +811,14 @@
       <w:r>
         <w:t>Dutzend: Im Gewinnfall wird der doppelte Einsatz ausgezahlt.</w:t>
       </w:r>
+      <w:r>
+        <w:tab/>
+      </w:r>
+      <w:r>
+        <w:tab/>
+      </w:r>
+      <w:bookmarkStart w:id="0" w:name="_GoBack"/>
+      <w:bookmarkEnd w:id="0"/>
     </w:p>
     <w:p>
       <w:pPr>
@@ -3526,7 +3529,7 @@
     </w:rPrDefault>
     <w:pPrDefault/>
   </w:docDefaults>
-  <w:latentStyles w:defLockedState="0" w:defUIPriority="0" w:defSemiHidden="0" w:defUnhideWhenUsed="0" w:defQFormat="0" w:count="375">
+  <w:latentStyles w:defLockedState="0" w:defUIPriority="0" w:defSemiHidden="0" w:defUnhideWhenUsed="0" w:defQFormat="0" w:count="376">
     <w:lsdException w:name="Normal" w:qFormat="1"/>
     <w:lsdException w:name="heading 1" w:qFormat="1"/>
     <w:lsdException w:name="heading 2" w:qFormat="1"/>
@@ -3892,6 +3895,7 @@
     <w:lsdException w:name="Smart Hyperlink" w:semiHidden="1" w:uiPriority="99" w:unhideWhenUsed="1"/>
     <w:lsdException w:name="Hashtag" w:semiHidden="1" w:uiPriority="99" w:unhideWhenUsed="1"/>
     <w:lsdException w:name="Unresolved Mention" w:semiHidden="1" w:uiPriority="99" w:unhideWhenUsed="1"/>
+    <w:lsdException w:name="Smart Link" w:semiHidden="1" w:uiPriority="99" w:unhideWhenUsed="1"/>
   </w:latentStyles>
   <w:style w:type="paragraph" w:default="1" w:styleId="Standard">
     <w:name w:val="Normal"/>
@@ -4713,7 +4717,7 @@
 </file>
 
 <file path=customXml/itemProps1.xml><?xml version="1.0" encoding="utf-8"?>
-<ds:datastoreItem xmlns:ds="http://schemas.openxmlformats.org/officeDocument/2006/customXml" ds:itemID="{1AD14911-44FC-4DFA-8FE1-CEE3A6ECEC01}">
+<ds:datastoreItem xmlns:ds="http://schemas.openxmlformats.org/officeDocument/2006/customXml" ds:itemID="{E57ABF76-BA42-4DAF-AF10-1ED4B5E5AAE8}">
   <ds:schemaRefs>
     <ds:schemaRef ds:uri="http://schemas.openxmlformats.org/officeDocument/2006/bibliography"/>
   </ds:schemaRefs>

</xml_diff>

<commit_message>
Made changes to GUI and enabled Database Signed-off-by: LukasGilgen <LukasJan.Gilgen@stud.bbbaden.ch>
</commit_message>
<xml_diff>
--- a/Dokumentation/User-Stories/Anforderungen_Roulette.docx
+++ b/Dokumentation/User-Stories/Anforderungen_Roulette.docx
@@ -6,6 +6,11 @@
       <w:pPr>
         <w:pStyle w:val="berschrift1"/>
       </w:pPr>
+      <w:r>
+        <w:t>0</w:t>
+      </w:r>
+      <w:bookmarkStart w:id="0" w:name="_GoBack"/>
+      <w:bookmarkEnd w:id="0"/>
       <w:r>
         <w:t xml:space="preserve">Anforderungen </w:t>
       </w:r>
@@ -817,8 +822,6 @@
       <w:r>
         <w:tab/>
       </w:r>
-      <w:bookmarkStart w:id="0" w:name="_GoBack"/>
-      <w:bookmarkEnd w:id="0"/>
     </w:p>
     <w:p>
       <w:pPr>
@@ -3629,6 +3632,7 @@
     <w:lsdException w:name="HTML Sample" w:semiHidden="1" w:unhideWhenUsed="1"/>
     <w:lsdException w:name="HTML Typewriter" w:semiHidden="1" w:unhideWhenUsed="1"/>
     <w:lsdException w:name="HTML Variable" w:semiHidden="1" w:unhideWhenUsed="1"/>
+    <w:lsdException w:name="Normal Table" w:semiHidden="1" w:unhideWhenUsed="1"/>
     <w:lsdException w:name="annotation subject" w:semiHidden="1" w:unhideWhenUsed="1"/>
     <w:lsdException w:name="No List" w:semiHidden="1" w:unhideWhenUsed="1"/>
     <w:lsdException w:name="Outline List 1" w:semiHidden="1" w:unhideWhenUsed="1"/>
@@ -3675,7 +3679,9 @@
     <w:lsdException w:name="Table Subtle 2" w:semiHidden="1" w:unhideWhenUsed="1"/>
     <w:lsdException w:name="Table Web 1" w:semiHidden="1" w:unhideWhenUsed="1"/>
     <w:lsdException w:name="Table Web 2" w:semiHidden="1" w:unhideWhenUsed="1"/>
+    <w:lsdException w:name="Table Web 3" w:semiHidden="1" w:unhideWhenUsed="1"/>
     <w:lsdException w:name="Balloon Text" w:semiHidden="1" w:unhideWhenUsed="1"/>
+    <w:lsdException w:name="Table Theme" w:semiHidden="1" w:unhideWhenUsed="1"/>
     <w:lsdException w:name="Placeholder Text" w:semiHidden="1" w:uiPriority="99"/>
     <w:lsdException w:name="No Spacing" w:uiPriority="1" w:qFormat="1"/>
     <w:lsdException w:name="Light Shading" w:uiPriority="60"/>
@@ -4717,7 +4723,7 @@
 </file>
 
 <file path=customXml/itemProps1.xml><?xml version="1.0" encoding="utf-8"?>
-<ds:datastoreItem xmlns:ds="http://schemas.openxmlformats.org/officeDocument/2006/customXml" ds:itemID="{E57ABF76-BA42-4DAF-AF10-1ED4B5E5AAE8}">
+<ds:datastoreItem xmlns:ds="http://schemas.openxmlformats.org/officeDocument/2006/customXml" ds:itemID="{97BCFC5D-0890-414B-AA91-09687A83610A}">
   <ds:schemaRefs>
     <ds:schemaRef ds:uri="http://schemas.openxmlformats.org/officeDocument/2006/bibliography"/>
   </ds:schemaRefs>

</xml_diff>